<commit_message>
web socket is almost finished, one more test
</commit_message>
<xml_diff>
--- a/report/references.docx
+++ b/report/references.docx
@@ -8,6 +8,11 @@
       </w:r>
     </w:p>
     <w:p>
+      <w:pPr>
+        <w:rPr>
+          <w:rStyle w:val="Hyperlink"/>
+        </w:rPr>
+      </w:pPr>
       <w:r>
         <w:tab/>
       </w:r>
@@ -20,11 +25,31 @@
         </w:r>
       </w:hyperlink>
     </w:p>
-    <w:p/>
     <w:p>
+      <w:r>
+        <w:t>Socket Programming:</w:t>
+      </w:r>
+    </w:p>
+    <w:p>
+      <w:r>
+        <w:tab/>
+      </w:r>
+      <w:hyperlink r:id="rId5" w:history="1">
+        <w:r>
+          <w:rPr>
+            <w:rStyle w:val="Hyperlink"/>
+          </w:rPr>
+          <w:t>http://www.java2s.com/Tutorial/Java/0360__JSP/CreatingClientServerApplications.htm</w:t>
+        </w:r>
+      </w:hyperlink>
+      <w:r>
+        <w:t xml:space="preserve"> </w:t>
+      </w:r>
       <w:bookmarkStart w:id="0" w:name="_GoBack"/>
       <w:bookmarkEnd w:id="0"/>
     </w:p>
+    <w:p/>
+    <w:p/>
     <w:sectPr>
       <w:pgSz w:w="12240" w:h="15840"/>
       <w:pgMar w:top="1440" w:right="1440" w:bottom="1440" w:left="1440" w:header="720" w:footer="720" w:gutter="0"/>

</xml_diff>